<commit_message>
Almost final paper revision
</commit_message>
<xml_diff>
--- a/paper/journal.docx
+++ b/paper/journal.docx
@@ -332,20 +332,17 @@
           <w:szCs w:val="28"/>
           <w:u w:val="single"/>
         </w:rPr>
-        <w:t>02.04.02 «Фундаментальная информатика и</w:t>
-      </w:r>
-    </w:p>
-    <w:p>
-      <w:pPr>
-        <w:pStyle w:val="Normal"/>
-        <w:spacing w:lineRule="auto" w:line="240" w:before="0" w:after="0"/>
-        <w:jc w:val="both"/>
+        <w:t>0</w:t>
+      </w:r>
+      <w:r>
         <w:rPr>
           <w:rFonts w:ascii="Times New Roman" w:hAnsi="Times New Roman"/>
           <w:sz w:val="28"/>
           <w:szCs w:val="28"/>
-        </w:rPr>
-      </w:pPr>
+          <w:u w:val="single"/>
+        </w:rPr>
+        <w:t>9</w:t>
+      </w:r>
       <w:r>
         <w:rPr>
           <w:rFonts w:ascii="Times New Roman" w:hAnsi="Times New Roman"/>
@@ -353,7 +350,61 @@
           <w:szCs w:val="28"/>
           <w:u w:val="single"/>
         </w:rPr>
-        <w:t>информационных технологий»</w:t>
+        <w:t>.0</w:t>
+      </w:r>
+      <w:r>
+        <w:rPr>
+          <w:rFonts w:ascii="Times New Roman" w:hAnsi="Times New Roman"/>
+          <w:sz w:val="28"/>
+          <w:szCs w:val="28"/>
+          <w:u w:val="single"/>
+        </w:rPr>
+        <w:t>3</w:t>
+      </w:r>
+      <w:r>
+        <w:rPr>
+          <w:rFonts w:ascii="Times New Roman" w:hAnsi="Times New Roman"/>
+          <w:sz w:val="28"/>
+          <w:szCs w:val="28"/>
+          <w:u w:val="single"/>
+        </w:rPr>
+        <w:t>.0</w:t>
+      </w:r>
+      <w:r>
+        <w:rPr>
+          <w:rFonts w:ascii="Times New Roman" w:hAnsi="Times New Roman"/>
+          <w:sz w:val="28"/>
+          <w:szCs w:val="28"/>
+          <w:u w:val="single"/>
+        </w:rPr>
+        <w:t>3</w:t>
+      </w:r>
+      <w:r>
+        <w:rPr>
+          <w:rFonts w:ascii="Times New Roman" w:hAnsi="Times New Roman"/>
+          <w:sz w:val="28"/>
+          <w:szCs w:val="28"/>
+          <w:u w:val="single"/>
+        </w:rPr>
+        <w:t xml:space="preserve"> «</w:t>
+      </w:r>
+      <w:r>
+        <w:rPr>
+          <w:rFonts w:ascii="Times New Roman" w:hAnsi="Times New Roman"/>
+          <w:sz w:val="28"/>
+          <w:szCs w:val="28"/>
+          <w:u w:val="single"/>
+        </w:rPr>
+        <w:t>Прикладная информатика</w:t>
+      </w:r>
+      <w:r>
+        <w:rPr>
+          <w:rFonts w:ascii="Times New Roman" w:hAnsi="Times New Roman"/>
+          <w:sz w:val="28"/>
+          <w:szCs w:val="28"/>
+          <w:u w:val="single"/>
+        </w:rPr>
+        <w:t>»</w:t>
       </w:r>
       <w:bookmarkStart w:id="0" w:name="_GoBack"/>
       <w:bookmarkEnd w:id="0"/>
@@ -397,13 +448,17 @@
         <w:t xml:space="preserve"> </w:t>
       </w:r>
       <w:r>
+        <w:rPr/>
+        <w:t>3</w:t>
+      </w:r>
+      <w:r>
         <w:rPr>
           <w:rFonts w:cs="Times New Roman" w:ascii="Times New Roman" w:hAnsi="Times New Roman"/>
           <w:sz w:val="28"/>
           <w:szCs w:val="28"/>
           <w:u w:val="single"/>
         </w:rPr>
-        <w:t>5,</w:t>
+        <w:t>,</w:t>
       </w:r>
       <w:r>
         <w:rPr/>
@@ -860,7 +915,7 @@
     </w:p>
     <w:tbl>
       <w:tblPr>
-        <w:tblW w:w="5000" w:type="pct"/>
+        <w:tblW w:w="9463" w:type="dxa"/>
         <w:jc w:val="left"/>
         <w:tblInd w:w="0" w:type="dxa"/>
         <w:tblLayout w:type="fixed"/>
@@ -873,11 +928,11 @@
         <w:tblLook w:val="04a0" w:noHBand="0" w:noVBand="1" w:firstColumn="1" w:lastRow="0" w:lastColumn="0" w:firstRow="1"/>
       </w:tblPr>
       <w:tblGrid>
-        <w:gridCol w:w="989"/>
-        <w:gridCol w:w="2739"/>
-        <w:gridCol w:w="4760"/>
-        <w:gridCol w:w="2732"/>
-        <w:gridCol w:w="3350"/>
+        <w:gridCol w:w="719"/>
+        <w:gridCol w:w="2938"/>
+        <w:gridCol w:w="2022"/>
+        <w:gridCol w:w="1892"/>
+        <w:gridCol w:w="1892"/>
       </w:tblGrid>
       <w:tr>
         <w:trPr>
@@ -885,7 +940,7 @@
         </w:trPr>
         <w:tc>
           <w:tcPr>
-            <w:tcW w:w="989" w:type="dxa"/>
+            <w:tcW w:w="719" w:type="dxa"/>
             <w:tcBorders>
               <w:top w:val="single" w:sz="4" w:space="0" w:color="000000"/>
               <w:left w:val="single" w:sz="4" w:space="0" w:color="000000"/>
@@ -922,7 +977,7 @@
         </w:tc>
         <w:tc>
           <w:tcPr>
-            <w:tcW w:w="2739" w:type="dxa"/>
+            <w:tcW w:w="2938" w:type="dxa"/>
             <w:tcBorders>
               <w:top w:val="single" w:sz="4" w:space="0" w:color="000000"/>
               <w:bottom w:val="single" w:sz="4" w:space="0" w:color="000000"/>
@@ -958,7 +1013,7 @@
         </w:tc>
         <w:tc>
           <w:tcPr>
-            <w:tcW w:w="4760" w:type="dxa"/>
+            <w:tcW w:w="2022" w:type="dxa"/>
             <w:tcBorders>
               <w:top w:val="single" w:sz="4" w:space="0" w:color="000000"/>
               <w:bottom w:val="single" w:sz="4" w:space="0" w:color="000000"/>
@@ -994,7 +1049,7 @@
         </w:tc>
         <w:tc>
           <w:tcPr>
-            <w:tcW w:w="2732" w:type="dxa"/>
+            <w:tcW w:w="1892" w:type="dxa"/>
             <w:tcBorders>
               <w:top w:val="single" w:sz="4" w:space="0" w:color="000000"/>
               <w:bottom w:val="single" w:sz="4" w:space="0" w:color="000000"/>
@@ -1030,7 +1085,7 @@
         </w:tc>
         <w:tc>
           <w:tcPr>
-            <w:tcW w:w="3350" w:type="dxa"/>
+            <w:tcW w:w="1892" w:type="dxa"/>
             <w:tcBorders>
               <w:top w:val="single" w:sz="4" w:space="0" w:color="000000"/>
               <w:bottom w:val="single" w:sz="4" w:space="0" w:color="000000"/>
@@ -1071,7 +1126,7 @@
         </w:trPr>
         <w:tc>
           <w:tcPr>
-            <w:tcW w:w="989" w:type="dxa"/>
+            <w:tcW w:w="719" w:type="dxa"/>
             <w:tcBorders>
               <w:left w:val="single" w:sz="4" w:space="0" w:color="000000"/>
               <w:bottom w:val="single" w:sz="4" w:space="0" w:color="000000"/>
@@ -1107,7 +1162,7 @@
         </w:tc>
         <w:tc>
           <w:tcPr>
-            <w:tcW w:w="2739" w:type="dxa"/>
+            <w:tcW w:w="2938" w:type="dxa"/>
             <w:tcBorders>
               <w:bottom w:val="single" w:sz="4" w:space="0" w:color="000000"/>
               <w:right w:val="single" w:sz="4" w:space="0" w:color="000000"/>
@@ -1141,7 +1196,7 @@
         </w:tc>
         <w:tc>
           <w:tcPr>
-            <w:tcW w:w="4760" w:type="dxa"/>
+            <w:tcW w:w="2022" w:type="dxa"/>
             <w:tcBorders>
               <w:bottom w:val="single" w:sz="4" w:space="0" w:color="000000"/>
               <w:right w:val="single" w:sz="4" w:space="0" w:color="000000"/>
@@ -1175,40 +1230,40 @@
         </w:tc>
         <w:tc>
           <w:tcPr>
-            <w:tcW w:w="2732" w:type="dxa"/>
-            <w:tcBorders>
-              <w:bottom w:val="single" w:sz="4" w:space="0" w:color="000000"/>
-              <w:right w:val="single" w:sz="4" w:space="0" w:color="000000"/>
-            </w:tcBorders>
-            <w:shd w:color="auto" w:fill="auto" w:val="clear"/>
-            <w:vAlign w:val="center"/>
-          </w:tcPr>
-          <w:p>
-            <w:pPr>
-              <w:pStyle w:val="Normal"/>
-              <w:spacing w:lineRule="auto" w:line="240" w:before="0" w:after="0"/>
-              <w:rPr>
-                <w:rFonts w:ascii="Times New Roman" w:hAnsi="Times New Roman" w:eastAsia="Times New Roman" w:cs="Times New Roman"/>
-                <w:color w:val="000000"/>
-                <w:sz w:val="24"/>
-                <w:szCs w:val="24"/>
-                <w:lang w:eastAsia="ru-RU"/>
-              </w:rPr>
-            </w:pPr>
-            <w:r>
-              <w:rPr>
-                <w:rFonts w:eastAsia="Times New Roman" w:cs="Times New Roman" w:ascii="Times New Roman" w:hAnsi="Times New Roman"/>
-                <w:color w:val="000000"/>
-                <w:sz w:val="24"/>
-                <w:szCs w:val="24"/>
-                <w:lang w:eastAsia="ru-RU"/>
-              </w:rPr>
-            </w:r>
-          </w:p>
-        </w:tc>
-        <w:tc>
-          <w:tcPr>
-            <w:tcW w:w="3350" w:type="dxa"/>
+            <w:tcW w:w="1892" w:type="dxa"/>
+            <w:tcBorders>
+              <w:bottom w:val="single" w:sz="4" w:space="0" w:color="000000"/>
+              <w:right w:val="single" w:sz="4" w:space="0" w:color="000000"/>
+            </w:tcBorders>
+            <w:shd w:color="auto" w:fill="auto" w:val="clear"/>
+            <w:vAlign w:val="center"/>
+          </w:tcPr>
+          <w:p>
+            <w:pPr>
+              <w:pStyle w:val="Normal"/>
+              <w:spacing w:lineRule="auto" w:line="240" w:before="0" w:after="0"/>
+              <w:rPr>
+                <w:rFonts w:ascii="Times New Roman" w:hAnsi="Times New Roman" w:eastAsia="Times New Roman" w:cs="Times New Roman"/>
+                <w:color w:val="000000"/>
+                <w:sz w:val="24"/>
+                <w:szCs w:val="24"/>
+                <w:lang w:eastAsia="ru-RU"/>
+              </w:rPr>
+            </w:pPr>
+            <w:r>
+              <w:rPr>
+                <w:rFonts w:eastAsia="Times New Roman" w:cs="Times New Roman" w:ascii="Times New Roman" w:hAnsi="Times New Roman"/>
+                <w:color w:val="000000"/>
+                <w:sz w:val="24"/>
+                <w:szCs w:val="24"/>
+                <w:lang w:eastAsia="ru-RU"/>
+              </w:rPr>
+            </w:r>
+          </w:p>
+        </w:tc>
+        <w:tc>
+          <w:tcPr>
+            <w:tcW w:w="1892" w:type="dxa"/>
             <w:tcBorders>
               <w:bottom w:val="single" w:sz="4" w:space="0" w:color="000000"/>
               <w:right w:val="single" w:sz="4" w:space="0" w:color="000000"/>
@@ -1247,7 +1302,7 @@
         </w:trPr>
         <w:tc>
           <w:tcPr>
-            <w:tcW w:w="989" w:type="dxa"/>
+            <w:tcW w:w="719" w:type="dxa"/>
             <w:tcBorders>
               <w:left w:val="single" w:sz="4" w:space="0" w:color="000000"/>
               <w:bottom w:val="single" w:sz="4" w:space="0" w:color="000000"/>
@@ -1283,7 +1338,7 @@
         </w:tc>
         <w:tc>
           <w:tcPr>
-            <w:tcW w:w="2739" w:type="dxa"/>
+            <w:tcW w:w="2938" w:type="dxa"/>
             <w:tcBorders>
               <w:bottom w:val="single" w:sz="4" w:space="0" w:color="000000"/>
               <w:right w:val="single" w:sz="4" w:space="0" w:color="000000"/>
@@ -1317,7 +1372,7 @@
         </w:tc>
         <w:tc>
           <w:tcPr>
-            <w:tcW w:w="4760" w:type="dxa"/>
+            <w:tcW w:w="2022" w:type="dxa"/>
             <w:tcBorders>
               <w:bottom w:val="single" w:sz="4" w:space="0" w:color="000000"/>
               <w:right w:val="single" w:sz="4" w:space="0" w:color="000000"/>
@@ -1351,40 +1406,40 @@
         </w:tc>
         <w:tc>
           <w:tcPr>
-            <w:tcW w:w="2732" w:type="dxa"/>
-            <w:tcBorders>
-              <w:bottom w:val="single" w:sz="4" w:space="0" w:color="000000"/>
-              <w:right w:val="single" w:sz="4" w:space="0" w:color="000000"/>
-            </w:tcBorders>
-            <w:shd w:color="auto" w:fill="auto" w:val="clear"/>
-            <w:vAlign w:val="center"/>
-          </w:tcPr>
-          <w:p>
-            <w:pPr>
-              <w:pStyle w:val="Normal"/>
-              <w:spacing w:lineRule="auto" w:line="240" w:before="0" w:after="0"/>
-              <w:rPr>
-                <w:rFonts w:ascii="Times New Roman" w:hAnsi="Times New Roman" w:eastAsia="Times New Roman" w:cs="Times New Roman"/>
-                <w:color w:val="000000"/>
-                <w:sz w:val="24"/>
-                <w:szCs w:val="24"/>
-                <w:lang w:eastAsia="ru-RU"/>
-              </w:rPr>
-            </w:pPr>
-            <w:r>
-              <w:rPr>
-                <w:rFonts w:eastAsia="Times New Roman" w:cs="Times New Roman" w:ascii="Times New Roman" w:hAnsi="Times New Roman"/>
-                <w:color w:val="000000"/>
-                <w:sz w:val="24"/>
-                <w:szCs w:val="24"/>
-                <w:lang w:eastAsia="ru-RU"/>
-              </w:rPr>
-            </w:r>
-          </w:p>
-        </w:tc>
-        <w:tc>
-          <w:tcPr>
-            <w:tcW w:w="3350" w:type="dxa"/>
+            <w:tcW w:w="1892" w:type="dxa"/>
+            <w:tcBorders>
+              <w:bottom w:val="single" w:sz="4" w:space="0" w:color="000000"/>
+              <w:right w:val="single" w:sz="4" w:space="0" w:color="000000"/>
+            </w:tcBorders>
+            <w:shd w:color="auto" w:fill="auto" w:val="clear"/>
+            <w:vAlign w:val="center"/>
+          </w:tcPr>
+          <w:p>
+            <w:pPr>
+              <w:pStyle w:val="Normal"/>
+              <w:spacing w:lineRule="auto" w:line="240" w:before="0" w:after="0"/>
+              <w:rPr>
+                <w:rFonts w:ascii="Times New Roman" w:hAnsi="Times New Roman" w:eastAsia="Times New Roman" w:cs="Times New Roman"/>
+                <w:color w:val="000000"/>
+                <w:sz w:val="24"/>
+                <w:szCs w:val="24"/>
+                <w:lang w:eastAsia="ru-RU"/>
+              </w:rPr>
+            </w:pPr>
+            <w:r>
+              <w:rPr>
+                <w:rFonts w:eastAsia="Times New Roman" w:cs="Times New Roman" w:ascii="Times New Roman" w:hAnsi="Times New Roman"/>
+                <w:color w:val="000000"/>
+                <w:sz w:val="24"/>
+                <w:szCs w:val="24"/>
+                <w:lang w:eastAsia="ru-RU"/>
+              </w:rPr>
+            </w:r>
+          </w:p>
+        </w:tc>
+        <w:tc>
+          <w:tcPr>
+            <w:tcW w:w="1892" w:type="dxa"/>
             <w:tcBorders>
               <w:bottom w:val="single" w:sz="4" w:space="0" w:color="000000"/>
               <w:right w:val="single" w:sz="4" w:space="0" w:color="000000"/>
@@ -1422,7 +1477,7 @@
         </w:trPr>
         <w:tc>
           <w:tcPr>
-            <w:tcW w:w="989" w:type="dxa"/>
+            <w:tcW w:w="719" w:type="dxa"/>
             <w:tcBorders>
               <w:left w:val="single" w:sz="4" w:space="0" w:color="000000"/>
               <w:bottom w:val="single" w:sz="4" w:space="0" w:color="000000"/>
@@ -1458,7 +1513,7 @@
         </w:tc>
         <w:tc>
           <w:tcPr>
-            <w:tcW w:w="2739" w:type="dxa"/>
+            <w:tcW w:w="2938" w:type="dxa"/>
             <w:tcBorders>
               <w:bottom w:val="single" w:sz="4" w:space="0" w:color="000000"/>
               <w:right w:val="single" w:sz="4" w:space="0" w:color="000000"/>
@@ -1492,7 +1547,7 @@
         </w:tc>
         <w:tc>
           <w:tcPr>
-            <w:tcW w:w="4760" w:type="dxa"/>
+            <w:tcW w:w="2022" w:type="dxa"/>
             <w:tcBorders>
               <w:bottom w:val="single" w:sz="4" w:space="0" w:color="000000"/>
               <w:right w:val="single" w:sz="4" w:space="0" w:color="000000"/>
@@ -1526,40 +1581,40 @@
         </w:tc>
         <w:tc>
           <w:tcPr>
-            <w:tcW w:w="2732" w:type="dxa"/>
-            <w:tcBorders>
-              <w:bottom w:val="single" w:sz="4" w:space="0" w:color="000000"/>
-              <w:right w:val="single" w:sz="4" w:space="0" w:color="000000"/>
-            </w:tcBorders>
-            <w:shd w:color="auto" w:fill="auto" w:val="clear"/>
-            <w:vAlign w:val="center"/>
-          </w:tcPr>
-          <w:p>
-            <w:pPr>
-              <w:pStyle w:val="Normal"/>
-              <w:spacing w:lineRule="auto" w:line="240" w:before="0" w:after="0"/>
-              <w:rPr>
-                <w:rFonts w:ascii="Times New Roman" w:hAnsi="Times New Roman" w:eastAsia="Times New Roman" w:cs="Times New Roman"/>
-                <w:color w:val="000000"/>
-                <w:sz w:val="24"/>
-                <w:szCs w:val="24"/>
-                <w:lang w:eastAsia="ru-RU"/>
-              </w:rPr>
-            </w:pPr>
-            <w:r>
-              <w:rPr>
-                <w:rFonts w:eastAsia="Times New Roman" w:cs="Times New Roman" w:ascii="Times New Roman" w:hAnsi="Times New Roman"/>
-                <w:color w:val="000000"/>
-                <w:sz w:val="24"/>
-                <w:szCs w:val="24"/>
-                <w:lang w:eastAsia="ru-RU"/>
-              </w:rPr>
-            </w:r>
-          </w:p>
-        </w:tc>
-        <w:tc>
-          <w:tcPr>
-            <w:tcW w:w="3350" w:type="dxa"/>
+            <w:tcW w:w="1892" w:type="dxa"/>
+            <w:tcBorders>
+              <w:bottom w:val="single" w:sz="4" w:space="0" w:color="000000"/>
+              <w:right w:val="single" w:sz="4" w:space="0" w:color="000000"/>
+            </w:tcBorders>
+            <w:shd w:color="auto" w:fill="auto" w:val="clear"/>
+            <w:vAlign w:val="center"/>
+          </w:tcPr>
+          <w:p>
+            <w:pPr>
+              <w:pStyle w:val="Normal"/>
+              <w:spacing w:lineRule="auto" w:line="240" w:before="0" w:after="0"/>
+              <w:rPr>
+                <w:rFonts w:ascii="Times New Roman" w:hAnsi="Times New Roman" w:eastAsia="Times New Roman" w:cs="Times New Roman"/>
+                <w:color w:val="000000"/>
+                <w:sz w:val="24"/>
+                <w:szCs w:val="24"/>
+                <w:lang w:eastAsia="ru-RU"/>
+              </w:rPr>
+            </w:pPr>
+            <w:r>
+              <w:rPr>
+                <w:rFonts w:eastAsia="Times New Roman" w:cs="Times New Roman" w:ascii="Times New Roman" w:hAnsi="Times New Roman"/>
+                <w:color w:val="000000"/>
+                <w:sz w:val="24"/>
+                <w:szCs w:val="24"/>
+                <w:lang w:eastAsia="ru-RU"/>
+              </w:rPr>
+            </w:r>
+          </w:p>
+        </w:tc>
+        <w:tc>
+          <w:tcPr>
+            <w:tcW w:w="1892" w:type="dxa"/>
             <w:tcBorders>
               <w:bottom w:val="single" w:sz="4" w:space="0" w:color="000000"/>
               <w:right w:val="single" w:sz="4" w:space="0" w:color="000000"/>
@@ -1597,7 +1652,7 @@
         </w:trPr>
         <w:tc>
           <w:tcPr>
-            <w:tcW w:w="989" w:type="dxa"/>
+            <w:tcW w:w="719" w:type="dxa"/>
             <w:tcBorders>
               <w:left w:val="single" w:sz="4" w:space="0" w:color="000000"/>
               <w:bottom w:val="single" w:sz="4" w:space="0" w:color="000000"/>
@@ -1633,7 +1688,7 @@
         </w:tc>
         <w:tc>
           <w:tcPr>
-            <w:tcW w:w="2739" w:type="dxa"/>
+            <w:tcW w:w="2938" w:type="dxa"/>
             <w:tcBorders>
               <w:bottom w:val="single" w:sz="4" w:space="0" w:color="000000"/>
               <w:right w:val="single" w:sz="4" w:space="0" w:color="000000"/>
@@ -1667,73 +1722,73 @@
         </w:tc>
         <w:tc>
           <w:tcPr>
-            <w:tcW w:w="4760" w:type="dxa"/>
-            <w:tcBorders>
-              <w:bottom w:val="single" w:sz="4" w:space="0" w:color="000000"/>
-              <w:right w:val="single" w:sz="4" w:space="0" w:color="000000"/>
-            </w:tcBorders>
-            <w:shd w:color="auto" w:fill="auto" w:val="clear"/>
-            <w:vAlign w:val="center"/>
-          </w:tcPr>
-          <w:p>
-            <w:pPr>
-              <w:pStyle w:val="Normal"/>
-              <w:spacing w:lineRule="auto" w:line="240" w:before="0" w:after="0"/>
-              <w:rPr>
-                <w:rFonts w:ascii="Times New Roman" w:hAnsi="Times New Roman" w:eastAsia="Times New Roman" w:cs="Times New Roman"/>
-                <w:color w:val="000000"/>
-                <w:sz w:val="24"/>
-                <w:szCs w:val="24"/>
-                <w:lang w:eastAsia="ru-RU"/>
-              </w:rPr>
-            </w:pPr>
-            <w:r>
-              <w:rPr>
-                <w:rFonts w:eastAsia="Times New Roman" w:cs="Times New Roman" w:ascii="Times New Roman" w:hAnsi="Times New Roman"/>
-                <w:color w:val="000000"/>
-                <w:sz w:val="24"/>
-                <w:szCs w:val="24"/>
-                <w:lang w:eastAsia="ru-RU"/>
-              </w:rPr>
-            </w:r>
-          </w:p>
-        </w:tc>
-        <w:tc>
-          <w:tcPr>
-            <w:tcW w:w="2732" w:type="dxa"/>
-            <w:tcBorders>
-              <w:bottom w:val="single" w:sz="4" w:space="0" w:color="000000"/>
-              <w:right w:val="single" w:sz="4" w:space="0" w:color="000000"/>
-            </w:tcBorders>
-            <w:shd w:color="auto" w:fill="auto" w:val="clear"/>
-            <w:vAlign w:val="center"/>
-          </w:tcPr>
-          <w:p>
-            <w:pPr>
-              <w:pStyle w:val="Normal"/>
-              <w:spacing w:lineRule="auto" w:line="240" w:before="0" w:after="0"/>
-              <w:rPr>
-                <w:rFonts w:ascii="Times New Roman" w:hAnsi="Times New Roman" w:eastAsia="Times New Roman" w:cs="Times New Roman"/>
-                <w:color w:val="000000"/>
-                <w:sz w:val="24"/>
-                <w:szCs w:val="24"/>
-                <w:lang w:eastAsia="ru-RU"/>
-              </w:rPr>
-            </w:pPr>
-            <w:r>
-              <w:rPr>
-                <w:rFonts w:eastAsia="Times New Roman" w:cs="Times New Roman" w:ascii="Times New Roman" w:hAnsi="Times New Roman"/>
-                <w:color w:val="000000"/>
-                <w:sz w:val="24"/>
-                <w:szCs w:val="24"/>
-                <w:lang w:eastAsia="ru-RU"/>
-              </w:rPr>
-            </w:r>
-          </w:p>
-        </w:tc>
-        <w:tc>
-          <w:tcPr>
-            <w:tcW w:w="3350" w:type="dxa"/>
+            <w:tcW w:w="2022" w:type="dxa"/>
+            <w:tcBorders>
+              <w:bottom w:val="single" w:sz="4" w:space="0" w:color="000000"/>
+              <w:right w:val="single" w:sz="4" w:space="0" w:color="000000"/>
+            </w:tcBorders>
+            <w:shd w:color="auto" w:fill="auto" w:val="clear"/>
+            <w:vAlign w:val="center"/>
+          </w:tcPr>
+          <w:p>
+            <w:pPr>
+              <w:pStyle w:val="Normal"/>
+              <w:spacing w:lineRule="auto" w:line="240" w:before="0" w:after="0"/>
+              <w:rPr>
+                <w:rFonts w:ascii="Times New Roman" w:hAnsi="Times New Roman" w:eastAsia="Times New Roman" w:cs="Times New Roman"/>
+                <w:color w:val="000000"/>
+                <w:sz w:val="24"/>
+                <w:szCs w:val="24"/>
+                <w:lang w:eastAsia="ru-RU"/>
+              </w:rPr>
+            </w:pPr>
+            <w:r>
+              <w:rPr>
+                <w:rFonts w:eastAsia="Times New Roman" w:cs="Times New Roman" w:ascii="Times New Roman" w:hAnsi="Times New Roman"/>
+                <w:color w:val="000000"/>
+                <w:sz w:val="24"/>
+                <w:szCs w:val="24"/>
+                <w:lang w:eastAsia="ru-RU"/>
+              </w:rPr>
+            </w:r>
+          </w:p>
+        </w:tc>
+        <w:tc>
+          <w:tcPr>
+            <w:tcW w:w="1892" w:type="dxa"/>
+            <w:tcBorders>
+              <w:bottom w:val="single" w:sz="4" w:space="0" w:color="000000"/>
+              <w:right w:val="single" w:sz="4" w:space="0" w:color="000000"/>
+            </w:tcBorders>
+            <w:shd w:color="auto" w:fill="auto" w:val="clear"/>
+            <w:vAlign w:val="center"/>
+          </w:tcPr>
+          <w:p>
+            <w:pPr>
+              <w:pStyle w:val="Normal"/>
+              <w:spacing w:lineRule="auto" w:line="240" w:before="0" w:after="0"/>
+              <w:rPr>
+                <w:rFonts w:ascii="Times New Roman" w:hAnsi="Times New Roman" w:eastAsia="Times New Roman" w:cs="Times New Roman"/>
+                <w:color w:val="000000"/>
+                <w:sz w:val="24"/>
+                <w:szCs w:val="24"/>
+                <w:lang w:eastAsia="ru-RU"/>
+              </w:rPr>
+            </w:pPr>
+            <w:r>
+              <w:rPr>
+                <w:rFonts w:eastAsia="Times New Roman" w:cs="Times New Roman" w:ascii="Times New Roman" w:hAnsi="Times New Roman"/>
+                <w:color w:val="000000"/>
+                <w:sz w:val="24"/>
+                <w:szCs w:val="24"/>
+                <w:lang w:eastAsia="ru-RU"/>
+              </w:rPr>
+            </w:r>
+          </w:p>
+        </w:tc>
+        <w:tc>
+          <w:tcPr>
+            <w:tcW w:w="1892" w:type="dxa"/>
             <w:tcBorders>
               <w:bottom w:val="single" w:sz="4" w:space="0" w:color="000000"/>
               <w:right w:val="single" w:sz="4" w:space="0" w:color="000000"/>
@@ -1771,7 +1826,7 @@
         </w:trPr>
         <w:tc>
           <w:tcPr>
-            <w:tcW w:w="989" w:type="dxa"/>
+            <w:tcW w:w="719" w:type="dxa"/>
             <w:tcBorders>
               <w:left w:val="single" w:sz="4" w:space="0" w:color="000000"/>
               <w:bottom w:val="single" w:sz="4" w:space="0" w:color="000000"/>
@@ -1801,23 +1856,13 @@
                 <w:szCs w:val="24"/>
                 <w:lang w:eastAsia="ru-RU"/>
               </w:rPr>
-              <w:t xml:space="preserve">19.04.2024 — </w:t>
-            </w:r>
-            <w:r>
-              <w:rPr>
-                <w:rFonts w:eastAsia="Times New Roman" w:cs="Times New Roman" w:ascii="Times New Roman" w:hAnsi="Times New Roman"/>
-                <w:color w:val="000000"/>
-                <w:sz w:val="24"/>
-                <w:szCs w:val="24"/>
-                <w:lang w:eastAsia="ru-RU"/>
-              </w:rPr>
-              <w:t>24.04.2024</w:t>
-            </w:r>
-          </w:p>
-        </w:tc>
-        <w:tc>
-          <w:tcPr>
-            <w:tcW w:w="2739" w:type="dxa"/>
+              <w:t>19.04.2024 — 24.04.2024</w:t>
+            </w:r>
+          </w:p>
+        </w:tc>
+        <w:tc>
+          <w:tcPr>
+            <w:tcW w:w="2938" w:type="dxa"/>
             <w:tcBorders>
               <w:bottom w:val="single" w:sz="4" w:space="0" w:color="000000"/>
               <w:right w:val="single" w:sz="4" w:space="0" w:color="000000"/>
@@ -1851,7 +1896,7 @@
         </w:tc>
         <w:tc>
           <w:tcPr>
-            <w:tcW w:w="4760" w:type="dxa"/>
+            <w:tcW w:w="2022" w:type="dxa"/>
             <w:tcBorders>
               <w:bottom w:val="single" w:sz="4" w:space="0" w:color="000000"/>
               <w:right w:val="single" w:sz="4" w:space="0" w:color="000000"/>
@@ -1885,40 +1930,40 @@
         </w:tc>
         <w:tc>
           <w:tcPr>
-            <w:tcW w:w="2732" w:type="dxa"/>
-            <w:tcBorders>
-              <w:bottom w:val="single" w:sz="4" w:space="0" w:color="000000"/>
-              <w:right w:val="single" w:sz="4" w:space="0" w:color="000000"/>
-            </w:tcBorders>
-            <w:shd w:color="auto" w:fill="auto" w:val="clear"/>
-            <w:vAlign w:val="center"/>
-          </w:tcPr>
-          <w:p>
-            <w:pPr>
-              <w:pStyle w:val="Normal"/>
-              <w:spacing w:lineRule="auto" w:line="240" w:before="0" w:after="0"/>
-              <w:rPr>
-                <w:rFonts w:ascii="Times New Roman" w:hAnsi="Times New Roman" w:eastAsia="Times New Roman" w:cs="Times New Roman"/>
-                <w:color w:val="000000"/>
-                <w:sz w:val="24"/>
-                <w:szCs w:val="24"/>
-                <w:lang w:eastAsia="ru-RU"/>
-              </w:rPr>
-            </w:pPr>
-            <w:r>
-              <w:rPr>
-                <w:rFonts w:eastAsia="Times New Roman" w:cs="Times New Roman" w:ascii="Times New Roman" w:hAnsi="Times New Roman"/>
-                <w:color w:val="000000"/>
-                <w:sz w:val="24"/>
-                <w:szCs w:val="24"/>
-                <w:lang w:eastAsia="ru-RU"/>
-              </w:rPr>
-            </w:r>
-          </w:p>
-        </w:tc>
-        <w:tc>
-          <w:tcPr>
-            <w:tcW w:w="3350" w:type="dxa"/>
+            <w:tcW w:w="1892" w:type="dxa"/>
+            <w:tcBorders>
+              <w:bottom w:val="single" w:sz="4" w:space="0" w:color="000000"/>
+              <w:right w:val="single" w:sz="4" w:space="0" w:color="000000"/>
+            </w:tcBorders>
+            <w:shd w:color="auto" w:fill="auto" w:val="clear"/>
+            <w:vAlign w:val="center"/>
+          </w:tcPr>
+          <w:p>
+            <w:pPr>
+              <w:pStyle w:val="Normal"/>
+              <w:spacing w:lineRule="auto" w:line="240" w:before="0" w:after="0"/>
+              <w:rPr>
+                <w:rFonts w:ascii="Times New Roman" w:hAnsi="Times New Roman" w:eastAsia="Times New Roman" w:cs="Times New Roman"/>
+                <w:color w:val="000000"/>
+                <w:sz w:val="24"/>
+                <w:szCs w:val="24"/>
+                <w:lang w:eastAsia="ru-RU"/>
+              </w:rPr>
+            </w:pPr>
+            <w:r>
+              <w:rPr>
+                <w:rFonts w:eastAsia="Times New Roman" w:cs="Times New Roman" w:ascii="Times New Roman" w:hAnsi="Times New Roman"/>
+                <w:color w:val="000000"/>
+                <w:sz w:val="24"/>
+                <w:szCs w:val="24"/>
+                <w:lang w:eastAsia="ru-RU"/>
+              </w:rPr>
+            </w:r>
+          </w:p>
+        </w:tc>
+        <w:tc>
+          <w:tcPr>
+            <w:tcW w:w="1892" w:type="dxa"/>
             <w:tcBorders>
               <w:bottom w:val="single" w:sz="4" w:space="0" w:color="000000"/>
               <w:right w:val="single" w:sz="4" w:space="0" w:color="000000"/>
@@ -1954,7 +1999,7 @@
         <w:trPr/>
         <w:tc>
           <w:tcPr>
-            <w:tcW w:w="989" w:type="dxa"/>
+            <w:tcW w:w="719" w:type="dxa"/>
             <w:tcBorders>
               <w:left w:val="single" w:sz="4" w:space="0" w:color="000000"/>
               <w:bottom w:val="single" w:sz="4" w:space="0" w:color="000000"/>
@@ -1984,23 +2029,13 @@
                 <w:szCs w:val="24"/>
                 <w:lang w:eastAsia="ru-RU"/>
               </w:rPr>
-              <w:t xml:space="preserve">25.04.2024 — </w:t>
-            </w:r>
-            <w:r>
-              <w:rPr>
-                <w:rFonts w:eastAsia="Times New Roman" w:cs="Times New Roman" w:ascii="Times New Roman" w:hAnsi="Times New Roman"/>
-                <w:color w:val="000000"/>
-                <w:sz w:val="24"/>
-                <w:szCs w:val="24"/>
-                <w:lang w:eastAsia="ru-RU"/>
-              </w:rPr>
-              <w:t>29.04.2024</w:t>
-            </w:r>
-          </w:p>
-        </w:tc>
-        <w:tc>
-          <w:tcPr>
-            <w:tcW w:w="2739" w:type="dxa"/>
+              <w:t>25.04.2024 — 29.04.2024</w:t>
+            </w:r>
+          </w:p>
+        </w:tc>
+        <w:tc>
+          <w:tcPr>
+            <w:tcW w:w="2938" w:type="dxa"/>
             <w:tcBorders>
               <w:bottom w:val="single" w:sz="4" w:space="0" w:color="000000"/>
               <w:right w:val="single" w:sz="4" w:space="0" w:color="000000"/>
@@ -2034,7 +2069,7 @@
         </w:tc>
         <w:tc>
           <w:tcPr>
-            <w:tcW w:w="4760" w:type="dxa"/>
+            <w:tcW w:w="2022" w:type="dxa"/>
             <w:tcBorders>
               <w:bottom w:val="single" w:sz="4" w:space="0" w:color="000000"/>
               <w:right w:val="single" w:sz="4" w:space="0" w:color="000000"/>
@@ -2068,40 +2103,40 @@
         </w:tc>
         <w:tc>
           <w:tcPr>
-            <w:tcW w:w="2732" w:type="dxa"/>
-            <w:tcBorders>
-              <w:bottom w:val="single" w:sz="4" w:space="0" w:color="000000"/>
-              <w:right w:val="single" w:sz="4" w:space="0" w:color="000000"/>
-            </w:tcBorders>
-            <w:shd w:color="auto" w:fill="auto" w:val="clear"/>
-            <w:vAlign w:val="center"/>
-          </w:tcPr>
-          <w:p>
-            <w:pPr>
-              <w:pStyle w:val="Normal"/>
-              <w:spacing w:lineRule="auto" w:line="240" w:before="0" w:after="0"/>
-              <w:rPr>
-                <w:rFonts w:ascii="Times New Roman" w:hAnsi="Times New Roman" w:eastAsia="Times New Roman" w:cs="Times New Roman"/>
-                <w:color w:val="000000"/>
-                <w:sz w:val="24"/>
-                <w:szCs w:val="24"/>
-                <w:lang w:eastAsia="ru-RU"/>
-              </w:rPr>
-            </w:pPr>
-            <w:r>
-              <w:rPr>
-                <w:rFonts w:eastAsia="Times New Roman" w:cs="Times New Roman" w:ascii="Times New Roman" w:hAnsi="Times New Roman"/>
-                <w:color w:val="000000"/>
-                <w:sz w:val="24"/>
-                <w:szCs w:val="24"/>
-                <w:lang w:eastAsia="ru-RU"/>
-              </w:rPr>
-            </w:r>
-          </w:p>
-        </w:tc>
-        <w:tc>
-          <w:tcPr>
-            <w:tcW w:w="3350" w:type="dxa"/>
+            <w:tcW w:w="1892" w:type="dxa"/>
+            <w:tcBorders>
+              <w:bottom w:val="single" w:sz="4" w:space="0" w:color="000000"/>
+              <w:right w:val="single" w:sz="4" w:space="0" w:color="000000"/>
+            </w:tcBorders>
+            <w:shd w:color="auto" w:fill="auto" w:val="clear"/>
+            <w:vAlign w:val="center"/>
+          </w:tcPr>
+          <w:p>
+            <w:pPr>
+              <w:pStyle w:val="Normal"/>
+              <w:spacing w:lineRule="auto" w:line="240" w:before="0" w:after="0"/>
+              <w:rPr>
+                <w:rFonts w:ascii="Times New Roman" w:hAnsi="Times New Roman" w:eastAsia="Times New Roman" w:cs="Times New Roman"/>
+                <w:color w:val="000000"/>
+                <w:sz w:val="24"/>
+                <w:szCs w:val="24"/>
+                <w:lang w:eastAsia="ru-RU"/>
+              </w:rPr>
+            </w:pPr>
+            <w:r>
+              <w:rPr>
+                <w:rFonts w:eastAsia="Times New Roman" w:cs="Times New Roman" w:ascii="Times New Roman" w:hAnsi="Times New Roman"/>
+                <w:color w:val="000000"/>
+                <w:sz w:val="24"/>
+                <w:szCs w:val="24"/>
+                <w:lang w:eastAsia="ru-RU"/>
+              </w:rPr>
+            </w:r>
+          </w:p>
+        </w:tc>
+        <w:tc>
+          <w:tcPr>
+            <w:tcW w:w="1892" w:type="dxa"/>
             <w:tcBorders>
               <w:bottom w:val="single" w:sz="4" w:space="0" w:color="000000"/>
               <w:right w:val="single" w:sz="4" w:space="0" w:color="000000"/>
@@ -2140,7 +2175,7 @@
         </w:trPr>
         <w:tc>
           <w:tcPr>
-            <w:tcW w:w="989" w:type="dxa"/>
+            <w:tcW w:w="719" w:type="dxa"/>
             <w:tcBorders>
               <w:left w:val="single" w:sz="4" w:space="0" w:color="000000"/>
               <w:bottom w:val="single" w:sz="4" w:space="0" w:color="000000"/>
@@ -2170,23 +2205,13 @@
                 <w:szCs w:val="24"/>
                 <w:lang w:eastAsia="ru-RU"/>
               </w:rPr>
-              <w:t>30.04.2024-</w:t>
-            </w:r>
-            <w:r>
-              <w:rPr>
-                <w:rFonts w:eastAsia="Times New Roman" w:cs="Times New Roman" w:ascii="Times New Roman" w:hAnsi="Times New Roman"/>
-                <w:color w:val="000000"/>
-                <w:sz w:val="24"/>
-                <w:szCs w:val="24"/>
-                <w:lang w:eastAsia="ru-RU"/>
-              </w:rPr>
-              <w:t>09.05.2024</w:t>
-            </w:r>
-          </w:p>
-        </w:tc>
-        <w:tc>
-          <w:tcPr>
-            <w:tcW w:w="2739" w:type="dxa"/>
+              <w:t>30.04.2024-09.05.2024</w:t>
+            </w:r>
+          </w:p>
+        </w:tc>
+        <w:tc>
+          <w:tcPr>
+            <w:tcW w:w="2938" w:type="dxa"/>
             <w:tcBorders>
               <w:bottom w:val="single" w:sz="4" w:space="0" w:color="000000"/>
               <w:right w:val="single" w:sz="4" w:space="0" w:color="000000"/>
@@ -2220,7 +2245,7 @@
         </w:tc>
         <w:tc>
           <w:tcPr>
-            <w:tcW w:w="4760" w:type="dxa"/>
+            <w:tcW w:w="2022" w:type="dxa"/>
             <w:tcBorders>
               <w:bottom w:val="single" w:sz="4" w:space="0" w:color="000000"/>
               <w:right w:val="single" w:sz="4" w:space="0" w:color="000000"/>
@@ -2254,7 +2279,7 @@
         </w:tc>
         <w:tc>
           <w:tcPr>
-            <w:tcW w:w="2732" w:type="dxa"/>
+            <w:tcW w:w="1892" w:type="dxa"/>
             <w:tcBorders>
               <w:bottom w:val="single" w:sz="4" w:space="0" w:color="000000"/>
               <w:right w:val="single" w:sz="4" w:space="0" w:color="000000"/>
@@ -2287,7 +2312,7 @@
         </w:tc>
         <w:tc>
           <w:tcPr>
-            <w:tcW w:w="3350" w:type="dxa"/>
+            <w:tcW w:w="1892" w:type="dxa"/>
             <w:tcBorders>
               <w:bottom w:val="single" w:sz="4" w:space="0" w:color="000000"/>
               <w:right w:val="single" w:sz="4" w:space="0" w:color="000000"/>
@@ -2326,7 +2351,7 @@
         </w:trPr>
         <w:tc>
           <w:tcPr>
-            <w:tcW w:w="989" w:type="dxa"/>
+            <w:tcW w:w="719" w:type="dxa"/>
             <w:tcBorders>
               <w:left w:val="single" w:sz="4" w:space="0" w:color="000000"/>
               <w:bottom w:val="single" w:sz="4" w:space="0" w:color="000000"/>
@@ -2356,23 +2381,13 @@
                 <w:szCs w:val="24"/>
                 <w:lang w:eastAsia="ru-RU"/>
               </w:rPr>
-              <w:t>10.05.2024-</w:t>
-            </w:r>
-            <w:r>
-              <w:rPr>
-                <w:rFonts w:eastAsia="Times New Roman" w:cs="Times New Roman" w:ascii="Times New Roman" w:hAnsi="Times New Roman"/>
-                <w:color w:val="000000"/>
-                <w:sz w:val="24"/>
-                <w:szCs w:val="24"/>
-                <w:lang w:eastAsia="ru-RU"/>
-              </w:rPr>
-              <w:t>17.05.2024</w:t>
-            </w:r>
-          </w:p>
-        </w:tc>
-        <w:tc>
-          <w:tcPr>
-            <w:tcW w:w="2739" w:type="dxa"/>
+              <w:t>10.05.2024-17.05.2024</w:t>
+            </w:r>
+          </w:p>
+        </w:tc>
+        <w:tc>
+          <w:tcPr>
+            <w:tcW w:w="2938" w:type="dxa"/>
             <w:tcBorders>
               <w:bottom w:val="single" w:sz="4" w:space="0" w:color="000000"/>
               <w:right w:val="single" w:sz="4" w:space="0" w:color="000000"/>
@@ -2406,7 +2421,7 @@
         </w:tc>
         <w:tc>
           <w:tcPr>
-            <w:tcW w:w="4760" w:type="dxa"/>
+            <w:tcW w:w="2022" w:type="dxa"/>
             <w:tcBorders>
               <w:bottom w:val="single" w:sz="4" w:space="0" w:color="000000"/>
               <w:right w:val="single" w:sz="4" w:space="0" w:color="000000"/>
@@ -2440,7 +2455,7 @@
         </w:tc>
         <w:tc>
           <w:tcPr>
-            <w:tcW w:w="2732" w:type="dxa"/>
+            <w:tcW w:w="1892" w:type="dxa"/>
             <w:tcBorders>
               <w:bottom w:val="single" w:sz="4" w:space="0" w:color="000000"/>
               <w:right w:val="single" w:sz="4" w:space="0" w:color="000000"/>
@@ -2473,7 +2488,7 @@
         </w:tc>
         <w:tc>
           <w:tcPr>
-            <w:tcW w:w="3350" w:type="dxa"/>
+            <w:tcW w:w="1892" w:type="dxa"/>
             <w:tcBorders>
               <w:bottom w:val="single" w:sz="4" w:space="0" w:color="000000"/>
               <w:right w:val="single" w:sz="4" w:space="0" w:color="000000"/>
@@ -2511,7 +2526,7 @@
         </w:trPr>
         <w:tc>
           <w:tcPr>
-            <w:tcW w:w="989" w:type="dxa"/>
+            <w:tcW w:w="719" w:type="dxa"/>
             <w:tcBorders>
               <w:left w:val="single" w:sz="4" w:space="0" w:color="000000"/>
               <w:bottom w:val="single" w:sz="4" w:space="0" w:color="000000"/>
@@ -2541,23 +2556,13 @@
                 <w:szCs w:val="24"/>
                 <w:lang w:eastAsia="ru-RU"/>
               </w:rPr>
-              <w:t>20.05.2024-</w:t>
-            </w:r>
-            <w:r>
-              <w:rPr>
-                <w:rFonts w:eastAsia="Times New Roman" w:cs="Times New Roman" w:ascii="Times New Roman" w:hAnsi="Times New Roman"/>
-                <w:color w:val="000000"/>
-                <w:sz w:val="24"/>
-                <w:szCs w:val="24"/>
-                <w:lang w:eastAsia="ru-RU"/>
-              </w:rPr>
-              <w:t>22.05.2024</w:t>
-            </w:r>
-          </w:p>
-        </w:tc>
-        <w:tc>
-          <w:tcPr>
-            <w:tcW w:w="2739" w:type="dxa"/>
+              <w:t>20.05.2024-22.05.2024</w:t>
+            </w:r>
+          </w:p>
+        </w:tc>
+        <w:tc>
+          <w:tcPr>
+            <w:tcW w:w="2938" w:type="dxa"/>
             <w:tcBorders>
               <w:bottom w:val="single" w:sz="4" w:space="0" w:color="000000"/>
               <w:right w:val="single" w:sz="4" w:space="0" w:color="000000"/>
@@ -2591,7 +2596,7 @@
         </w:tc>
         <w:tc>
           <w:tcPr>
-            <w:tcW w:w="4760" w:type="dxa"/>
+            <w:tcW w:w="2022" w:type="dxa"/>
             <w:tcBorders>
               <w:bottom w:val="single" w:sz="4" w:space="0" w:color="000000"/>
               <w:right w:val="single" w:sz="4" w:space="0" w:color="000000"/>
@@ -2625,7 +2630,7 @@
         </w:tc>
         <w:tc>
           <w:tcPr>
-            <w:tcW w:w="2732" w:type="dxa"/>
+            <w:tcW w:w="1892" w:type="dxa"/>
             <w:tcBorders>
               <w:bottom w:val="single" w:sz="4" w:space="0" w:color="000000"/>
               <w:right w:val="single" w:sz="4" w:space="0" w:color="000000"/>
@@ -2658,7 +2663,7 @@
         </w:tc>
         <w:tc>
           <w:tcPr>
-            <w:tcW w:w="3350" w:type="dxa"/>
+            <w:tcW w:w="1892" w:type="dxa"/>
             <w:tcBorders>
               <w:bottom w:val="single" w:sz="4" w:space="0" w:color="000000"/>
               <w:right w:val="single" w:sz="4" w:space="0" w:color="000000"/>
@@ -2696,7 +2701,7 @@
         </w:trPr>
         <w:tc>
           <w:tcPr>
-            <w:tcW w:w="989" w:type="dxa"/>
+            <w:tcW w:w="719" w:type="dxa"/>
             <w:tcBorders>
               <w:left w:val="single" w:sz="4" w:space="0" w:color="000000"/>
               <w:bottom w:val="single" w:sz="4" w:space="0" w:color="000000"/>
@@ -2726,23 +2731,13 @@
                 <w:szCs w:val="24"/>
                 <w:lang w:eastAsia="ru-RU"/>
               </w:rPr>
-              <w:t>24.05.2024-</w:t>
-            </w:r>
-            <w:r>
-              <w:rPr>
-                <w:rFonts w:eastAsia="Times New Roman" w:cs="Times New Roman" w:ascii="Times New Roman" w:hAnsi="Times New Roman"/>
-                <w:color w:val="000000"/>
-                <w:sz w:val="24"/>
-                <w:szCs w:val="24"/>
-                <w:lang w:eastAsia="ru-RU"/>
-              </w:rPr>
-              <w:t>25.05.2024</w:t>
-            </w:r>
-          </w:p>
-        </w:tc>
-        <w:tc>
-          <w:tcPr>
-            <w:tcW w:w="2739" w:type="dxa"/>
+              <w:t>24.05.2024-25.05.2024</w:t>
+            </w:r>
+          </w:p>
+        </w:tc>
+        <w:tc>
+          <w:tcPr>
+            <w:tcW w:w="2938" w:type="dxa"/>
             <w:tcBorders>
               <w:bottom w:val="single" w:sz="4" w:space="0" w:color="000000"/>
               <w:right w:val="single" w:sz="4" w:space="0" w:color="000000"/>
@@ -2776,7 +2771,7 @@
         </w:tc>
         <w:tc>
           <w:tcPr>
-            <w:tcW w:w="4760" w:type="dxa"/>
+            <w:tcW w:w="2022" w:type="dxa"/>
             <w:tcBorders>
               <w:bottom w:val="single" w:sz="4" w:space="0" w:color="000000"/>
               <w:right w:val="single" w:sz="4" w:space="0" w:color="000000"/>
@@ -2810,7 +2805,7 @@
         </w:tc>
         <w:tc>
           <w:tcPr>
-            <w:tcW w:w="2732" w:type="dxa"/>
+            <w:tcW w:w="1892" w:type="dxa"/>
             <w:tcBorders>
               <w:bottom w:val="single" w:sz="4" w:space="0" w:color="000000"/>
               <w:right w:val="single" w:sz="4" w:space="0" w:color="000000"/>
@@ -2843,7 +2838,7 @@
         </w:tc>
         <w:tc>
           <w:tcPr>
-            <w:tcW w:w="3350" w:type="dxa"/>
+            <w:tcW w:w="1892" w:type="dxa"/>
             <w:tcBorders>
               <w:bottom w:val="single" w:sz="4" w:space="0" w:color="000000"/>
               <w:right w:val="single" w:sz="4" w:space="0" w:color="000000"/>
@@ -2881,7 +2876,7 @@
         </w:trPr>
         <w:tc>
           <w:tcPr>
-            <w:tcW w:w="989" w:type="dxa"/>
+            <w:tcW w:w="719" w:type="dxa"/>
             <w:tcBorders>
               <w:left w:val="single" w:sz="4" w:space="0" w:color="000000"/>
               <w:bottom w:val="single" w:sz="4" w:space="0" w:color="000000"/>
@@ -2911,23 +2906,13 @@
                 <w:szCs w:val="24"/>
                 <w:lang w:eastAsia="ru-RU"/>
               </w:rPr>
-              <w:t>27.05.2024-</w:t>
-            </w:r>
-            <w:r>
-              <w:rPr>
-                <w:rFonts w:eastAsia="Times New Roman" w:cs="Times New Roman" w:ascii="Times New Roman" w:hAnsi="Times New Roman"/>
-                <w:color w:val="000000"/>
-                <w:sz w:val="24"/>
-                <w:szCs w:val="24"/>
-                <w:lang w:eastAsia="ru-RU"/>
-              </w:rPr>
-              <w:t>29.05.2024</w:t>
-            </w:r>
-          </w:p>
-        </w:tc>
-        <w:tc>
-          <w:tcPr>
-            <w:tcW w:w="2739" w:type="dxa"/>
+              <w:t>27.05.2024-29.05.2024</w:t>
+            </w:r>
+          </w:p>
+        </w:tc>
+        <w:tc>
+          <w:tcPr>
+            <w:tcW w:w="2938" w:type="dxa"/>
             <w:tcBorders>
               <w:bottom w:val="single" w:sz="4" w:space="0" w:color="000000"/>
               <w:right w:val="single" w:sz="4" w:space="0" w:color="000000"/>
@@ -2961,7 +2946,7 @@
         </w:tc>
         <w:tc>
           <w:tcPr>
-            <w:tcW w:w="4760" w:type="dxa"/>
+            <w:tcW w:w="2022" w:type="dxa"/>
             <w:tcBorders>
               <w:bottom w:val="single" w:sz="4" w:space="0" w:color="000000"/>
               <w:right w:val="single" w:sz="4" w:space="0" w:color="000000"/>
@@ -2995,7 +2980,7 @@
         </w:tc>
         <w:tc>
           <w:tcPr>
-            <w:tcW w:w="2732" w:type="dxa"/>
+            <w:tcW w:w="1892" w:type="dxa"/>
             <w:tcBorders>
               <w:bottom w:val="single" w:sz="4" w:space="0" w:color="000000"/>
               <w:right w:val="single" w:sz="4" w:space="0" w:color="000000"/>
@@ -3028,7 +3013,7 @@
         </w:tc>
         <w:tc>
           <w:tcPr>
-            <w:tcW w:w="3350" w:type="dxa"/>
+            <w:tcW w:w="1892" w:type="dxa"/>
             <w:tcBorders>
               <w:bottom w:val="single" w:sz="4" w:space="0" w:color="000000"/>
               <w:right w:val="single" w:sz="4" w:space="0" w:color="000000"/>
@@ -3065,7 +3050,7 @@
         </w:trPr>
         <w:tc>
           <w:tcPr>
-            <w:tcW w:w="989" w:type="dxa"/>
+            <w:tcW w:w="719" w:type="dxa"/>
             <w:tcBorders>
               <w:left w:val="single" w:sz="4" w:space="0" w:color="000000"/>
               <w:bottom w:val="single" w:sz="4" w:space="0" w:color="000000"/>
@@ -3095,23 +3080,13 @@
                 <w:szCs w:val="24"/>
                 <w:lang w:eastAsia="ru-RU"/>
               </w:rPr>
-              <w:t>30.05.2024-</w:t>
-            </w:r>
-            <w:r>
-              <w:rPr>
-                <w:rFonts w:eastAsia="Times New Roman" w:cs="Times New Roman" w:ascii="Times New Roman" w:hAnsi="Times New Roman"/>
-                <w:color w:val="000000"/>
-                <w:sz w:val="24"/>
-                <w:szCs w:val="24"/>
-                <w:lang w:eastAsia="ru-RU"/>
-              </w:rPr>
-              <w:t>31.05.2024</w:t>
-            </w:r>
-          </w:p>
-        </w:tc>
-        <w:tc>
-          <w:tcPr>
-            <w:tcW w:w="2739" w:type="dxa"/>
+              <w:t>30.05.2024-31.05.2024</w:t>
+            </w:r>
+          </w:p>
+        </w:tc>
+        <w:tc>
+          <w:tcPr>
+            <w:tcW w:w="2938" w:type="dxa"/>
             <w:tcBorders>
               <w:bottom w:val="single" w:sz="4" w:space="0" w:color="000000"/>
               <w:right w:val="single" w:sz="4" w:space="0" w:color="000000"/>
@@ -3145,7 +3120,7 @@
         </w:tc>
         <w:tc>
           <w:tcPr>
-            <w:tcW w:w="4760" w:type="dxa"/>
+            <w:tcW w:w="2022" w:type="dxa"/>
             <w:tcBorders>
               <w:bottom w:val="single" w:sz="4" w:space="0" w:color="000000"/>
               <w:right w:val="single" w:sz="4" w:space="0" w:color="000000"/>
@@ -3179,7 +3154,7 @@
         </w:tc>
         <w:tc>
           <w:tcPr>
-            <w:tcW w:w="2732" w:type="dxa"/>
+            <w:tcW w:w="1892" w:type="dxa"/>
             <w:tcBorders>
               <w:bottom w:val="single" w:sz="4" w:space="0" w:color="000000"/>
               <w:right w:val="single" w:sz="4" w:space="0" w:color="000000"/>
@@ -3212,7 +3187,7 @@
         </w:tc>
         <w:tc>
           <w:tcPr>
-            <w:tcW w:w="3350" w:type="dxa"/>
+            <w:tcW w:w="1892" w:type="dxa"/>
             <w:tcBorders>
               <w:bottom w:val="single" w:sz="4" w:space="0" w:color="000000"/>
               <w:right w:val="single" w:sz="4" w:space="0" w:color="000000"/>
@@ -3249,7 +3224,7 @@
         </w:trPr>
         <w:tc>
           <w:tcPr>
-            <w:tcW w:w="989" w:type="dxa"/>
+            <w:tcW w:w="719" w:type="dxa"/>
             <w:tcBorders>
               <w:left w:val="single" w:sz="4" w:space="0" w:color="000000"/>
               <w:bottom w:val="single" w:sz="4" w:space="0" w:color="000000"/>
@@ -3279,23 +3254,13 @@
                 <w:szCs w:val="24"/>
                 <w:lang w:eastAsia="ru-RU"/>
               </w:rPr>
-              <w:t>01.06.2024-</w:t>
-            </w:r>
-            <w:r>
-              <w:rPr>
-                <w:rFonts w:eastAsia="Times New Roman" w:cs="Times New Roman" w:ascii="Times New Roman" w:hAnsi="Times New Roman"/>
-                <w:color w:val="000000"/>
-                <w:sz w:val="24"/>
-                <w:szCs w:val="24"/>
-                <w:lang w:eastAsia="ru-RU"/>
-              </w:rPr>
-              <w:t>08.06.2024</w:t>
-            </w:r>
-          </w:p>
-        </w:tc>
-        <w:tc>
-          <w:tcPr>
-            <w:tcW w:w="2739" w:type="dxa"/>
+              <w:t>01.06.2024-08.06.2024</w:t>
+            </w:r>
+          </w:p>
+        </w:tc>
+        <w:tc>
+          <w:tcPr>
+            <w:tcW w:w="2938" w:type="dxa"/>
             <w:tcBorders>
               <w:bottom w:val="single" w:sz="4" w:space="0" w:color="000000"/>
               <w:right w:val="single" w:sz="4" w:space="0" w:color="000000"/>
@@ -3329,7 +3294,7 @@
         </w:tc>
         <w:tc>
           <w:tcPr>
-            <w:tcW w:w="4760" w:type="dxa"/>
+            <w:tcW w:w="2022" w:type="dxa"/>
             <w:tcBorders>
               <w:bottom w:val="single" w:sz="4" w:space="0" w:color="000000"/>
               <w:right w:val="single" w:sz="4" w:space="0" w:color="000000"/>
@@ -3363,7 +3328,7 @@
         </w:tc>
         <w:tc>
           <w:tcPr>
-            <w:tcW w:w="2732" w:type="dxa"/>
+            <w:tcW w:w="1892" w:type="dxa"/>
             <w:tcBorders>
               <w:bottom w:val="single" w:sz="4" w:space="0" w:color="000000"/>
               <w:right w:val="single" w:sz="4" w:space="0" w:color="000000"/>
@@ -3391,7 +3356,7 @@
         </w:tc>
         <w:tc>
           <w:tcPr>
-            <w:tcW w:w="3350" w:type="dxa"/>
+            <w:tcW w:w="1892" w:type="dxa"/>
             <w:tcBorders>
               <w:bottom w:val="single" w:sz="4" w:space="0" w:color="000000"/>
               <w:right w:val="single" w:sz="4" w:space="0" w:color="000000"/>
@@ -3423,7 +3388,7 @@
         </w:trPr>
         <w:tc>
           <w:tcPr>
-            <w:tcW w:w="989" w:type="dxa"/>
+            <w:tcW w:w="719" w:type="dxa"/>
             <w:tcBorders>
               <w:left w:val="single" w:sz="4" w:space="0" w:color="000000"/>
               <w:bottom w:val="single" w:sz="4" w:space="0" w:color="000000"/>
@@ -3453,23 +3418,13 @@
                 <w:szCs w:val="24"/>
                 <w:lang w:eastAsia="ru-RU"/>
               </w:rPr>
-              <w:t>10.06.2024-</w:t>
-            </w:r>
-            <w:r>
-              <w:rPr>
-                <w:rFonts w:eastAsia="Times New Roman" w:cs="Times New Roman" w:ascii="Times New Roman" w:hAnsi="Times New Roman"/>
-                <w:color w:val="000000"/>
-                <w:sz w:val="24"/>
-                <w:szCs w:val="24"/>
-                <w:lang w:eastAsia="ru-RU"/>
-              </w:rPr>
-              <w:t>12.06.2024</w:t>
-            </w:r>
-          </w:p>
-        </w:tc>
-        <w:tc>
-          <w:tcPr>
-            <w:tcW w:w="2739" w:type="dxa"/>
+              <w:t>10.06.2024-12.06.2024</w:t>
+            </w:r>
+          </w:p>
+        </w:tc>
+        <w:tc>
+          <w:tcPr>
+            <w:tcW w:w="2938" w:type="dxa"/>
             <w:tcBorders>
               <w:bottom w:val="single" w:sz="4" w:space="0" w:color="000000"/>
               <w:right w:val="single" w:sz="4" w:space="0" w:color="000000"/>
@@ -3503,7 +3458,7 @@
         </w:tc>
         <w:tc>
           <w:tcPr>
-            <w:tcW w:w="4760" w:type="dxa"/>
+            <w:tcW w:w="2022" w:type="dxa"/>
             <w:tcBorders>
               <w:bottom w:val="single" w:sz="4" w:space="0" w:color="000000"/>
               <w:right w:val="single" w:sz="4" w:space="0" w:color="000000"/>
@@ -3537,7 +3492,7 @@
         </w:tc>
         <w:tc>
           <w:tcPr>
-            <w:tcW w:w="2732" w:type="dxa"/>
+            <w:tcW w:w="1892" w:type="dxa"/>
             <w:tcBorders>
               <w:bottom w:val="single" w:sz="4" w:space="0" w:color="000000"/>
               <w:right w:val="single" w:sz="4" w:space="0" w:color="000000"/>
@@ -3570,7 +3525,7 @@
         </w:tc>
         <w:tc>
           <w:tcPr>
-            <w:tcW w:w="3350" w:type="dxa"/>
+            <w:tcW w:w="1892" w:type="dxa"/>
             <w:tcBorders>
               <w:bottom w:val="single" w:sz="4" w:space="0" w:color="000000"/>
               <w:right w:val="single" w:sz="4" w:space="0" w:color="000000"/>
@@ -3608,7 +3563,7 @@
         </w:trPr>
         <w:tc>
           <w:tcPr>
-            <w:tcW w:w="989" w:type="dxa"/>
+            <w:tcW w:w="719" w:type="dxa"/>
             <w:tcBorders>
               <w:left w:val="single" w:sz="4" w:space="0" w:color="000000"/>
               <w:bottom w:val="single" w:sz="4" w:space="0" w:color="000000"/>
@@ -3644,7 +3599,7 @@
         </w:tc>
         <w:tc>
           <w:tcPr>
-            <w:tcW w:w="2739" w:type="dxa"/>
+            <w:tcW w:w="2938" w:type="dxa"/>
             <w:tcBorders>
               <w:bottom w:val="single" w:sz="4" w:space="0" w:color="000000"/>
               <w:right w:val="single" w:sz="4" w:space="0" w:color="000000"/>
@@ -3678,7 +3633,7 @@
         </w:tc>
         <w:tc>
           <w:tcPr>
-            <w:tcW w:w="4760" w:type="dxa"/>
+            <w:tcW w:w="2022" w:type="dxa"/>
             <w:tcBorders>
               <w:bottom w:val="single" w:sz="4" w:space="0" w:color="000000"/>
               <w:right w:val="single" w:sz="4" w:space="0" w:color="000000"/>
@@ -3712,7 +3667,7 @@
         </w:tc>
         <w:tc>
           <w:tcPr>
-            <w:tcW w:w="2732" w:type="dxa"/>
+            <w:tcW w:w="1892" w:type="dxa"/>
             <w:tcBorders>
               <w:bottom w:val="single" w:sz="4" w:space="0" w:color="000000"/>
               <w:right w:val="single" w:sz="4" w:space="0" w:color="000000"/>
@@ -3746,7 +3701,7 @@
         </w:tc>
         <w:tc>
           <w:tcPr>
-            <w:tcW w:w="3350" w:type="dxa"/>
+            <w:tcW w:w="1892" w:type="dxa"/>
             <w:tcBorders>
               <w:bottom w:val="single" w:sz="4" w:space="0" w:color="000000"/>
               <w:right w:val="single" w:sz="4" w:space="0" w:color="000000"/>
@@ -3784,7 +3739,7 @@
         </w:trPr>
         <w:tc>
           <w:tcPr>
-            <w:tcW w:w="989" w:type="dxa"/>
+            <w:tcW w:w="719" w:type="dxa"/>
             <w:tcBorders>
               <w:left w:val="single" w:sz="4" w:space="0" w:color="000000"/>
               <w:bottom w:val="single" w:sz="4" w:space="0" w:color="000000"/>
@@ -3820,7 +3775,7 @@
         </w:tc>
         <w:tc>
           <w:tcPr>
-            <w:tcW w:w="2739" w:type="dxa"/>
+            <w:tcW w:w="2938" w:type="dxa"/>
             <w:tcBorders>
               <w:bottom w:val="single" w:sz="4" w:space="0" w:color="000000"/>
               <w:right w:val="single" w:sz="4" w:space="0" w:color="000000"/>
@@ -3854,7 +3809,7 @@
         </w:tc>
         <w:tc>
           <w:tcPr>
-            <w:tcW w:w="4760" w:type="dxa"/>
+            <w:tcW w:w="2022" w:type="dxa"/>
             <w:tcBorders>
               <w:bottom w:val="single" w:sz="4" w:space="0" w:color="000000"/>
               <w:right w:val="single" w:sz="4" w:space="0" w:color="000000"/>
@@ -3888,7 +3843,7 @@
         </w:tc>
         <w:tc>
           <w:tcPr>
-            <w:tcW w:w="2732" w:type="dxa"/>
+            <w:tcW w:w="1892" w:type="dxa"/>
             <w:tcBorders>
               <w:bottom w:val="single" w:sz="4" w:space="0" w:color="000000"/>
               <w:right w:val="single" w:sz="4" w:space="0" w:color="000000"/>
@@ -3921,7 +3876,7 @@
         </w:tc>
         <w:tc>
           <w:tcPr>
-            <w:tcW w:w="3350" w:type="dxa"/>
+            <w:tcW w:w="1892" w:type="dxa"/>
             <w:tcBorders>
               <w:bottom w:val="single" w:sz="4" w:space="0" w:color="000000"/>
               <w:right w:val="single" w:sz="4" w:space="0" w:color="000000"/>
@@ -3959,7 +3914,7 @@
         </w:trPr>
         <w:tc>
           <w:tcPr>
-            <w:tcW w:w="989" w:type="dxa"/>
+            <w:tcW w:w="719" w:type="dxa"/>
             <w:tcBorders>
               <w:left w:val="single" w:sz="4" w:space="0" w:color="000000"/>
               <w:bottom w:val="single" w:sz="4" w:space="0" w:color="000000"/>
@@ -3995,7 +3950,7 @@
         </w:tc>
         <w:tc>
           <w:tcPr>
-            <w:tcW w:w="2739" w:type="dxa"/>
+            <w:tcW w:w="2938" w:type="dxa"/>
             <w:tcBorders>
               <w:bottom w:val="single" w:sz="4" w:space="0" w:color="000000"/>
               <w:right w:val="single" w:sz="4" w:space="0" w:color="000000"/>
@@ -4029,7 +3984,7 @@
         </w:tc>
         <w:tc>
           <w:tcPr>
-            <w:tcW w:w="4760" w:type="dxa"/>
+            <w:tcW w:w="2022" w:type="dxa"/>
             <w:tcBorders>
               <w:bottom w:val="single" w:sz="4" w:space="0" w:color="000000"/>
               <w:right w:val="single" w:sz="4" w:space="0" w:color="000000"/>
@@ -4063,7 +4018,7 @@
         </w:tc>
         <w:tc>
           <w:tcPr>
-            <w:tcW w:w="2732" w:type="dxa"/>
+            <w:tcW w:w="1892" w:type="dxa"/>
             <w:tcBorders>
               <w:bottom w:val="single" w:sz="4" w:space="0" w:color="000000"/>
               <w:right w:val="single" w:sz="4" w:space="0" w:color="000000"/>
@@ -4096,7 +4051,7 @@
         </w:tc>
         <w:tc>
           <w:tcPr>
-            <w:tcW w:w="3350" w:type="dxa"/>
+            <w:tcW w:w="1892" w:type="dxa"/>
             <w:tcBorders>
               <w:bottom w:val="single" w:sz="4" w:space="0" w:color="000000"/>
               <w:right w:val="single" w:sz="4" w:space="0" w:color="000000"/>
@@ -4163,7 +4118,25 @@
           <w:sz w:val="28"/>
           <w:szCs w:val="28"/>
         </w:rPr>
-        <w:t xml:space="preserve">Индивидуальное задание выполнено полностью/частично (ненужное зачеркнуть). </w:t>
+        <w:t>Индивидуальное задание выполнено полностью/</w:t>
+      </w:r>
+      <w:r>
+        <w:rPr>
+          <w:rFonts w:cs="Times New Roman" w:ascii="Times New Roman" w:hAnsi="Times New Roman"/>
+          <w:strike w:val="false"/>
+          <w:dstrike w:val="false"/>
+          <w:sz w:val="28"/>
+          <w:szCs w:val="28"/>
+        </w:rPr>
+        <w:t>частично</w:t>
+      </w:r>
+      <w:r>
+        <w:rPr>
+          <w:rFonts w:cs="Times New Roman" w:ascii="Times New Roman" w:hAnsi="Times New Roman"/>
+          <w:sz w:val="28"/>
+          <w:szCs w:val="28"/>
+        </w:rPr>
+        <w:t xml:space="preserve"> (ненужное зачеркнуть). </w:t>
       </w:r>
     </w:p>
     <w:p>
@@ -4199,6 +4172,50 @@
       <w:r>
         <w:rPr/>
         <w:t>Замечания по прохождению практики: ____________________________</w:t>
+      </w:r>
+    </w:p>
+    <w:p>
+      <w:pPr>
+        <w:pStyle w:val="Normal"/>
+        <w:spacing w:before="0" w:after="160"/>
+        <w:ind w:left="567"/>
+        <w:rPr>
+          <w:rFonts w:ascii="Times New Roman" w:hAnsi="Times New Roman" w:cs="Times New Roman"/>
+          <w:sz w:val="28"/>
+          <w:szCs w:val="28"/>
+        </w:rPr>
+      </w:pPr>
+      <w:r>
+        <w:rPr/>
+      </w:r>
+    </w:p>
+    <w:p>
+      <w:pPr>
+        <w:pStyle w:val="Normal"/>
+        <w:spacing w:before="0" w:after="160"/>
+        <w:ind w:left="567"/>
+        <w:rPr>
+          <w:rFonts w:ascii="Times New Roman" w:hAnsi="Times New Roman" w:cs="Times New Roman"/>
+          <w:sz w:val="28"/>
+          <w:szCs w:val="28"/>
+        </w:rPr>
+      </w:pPr>
+      <w:r>
+        <w:rPr>
+          <w:rFonts w:cs="Times New Roman" w:ascii="Times New Roman" w:hAnsi="Times New Roman"/>
+          <w:sz w:val="28"/>
+          <w:szCs w:val="28"/>
+        </w:rPr>
+        <w:t xml:space="preserve">Научный руководитель </w:t>
+      </w:r>
+      <w:r>
+        <w:rPr>
+          <w:rFonts w:cs="Times New Roman" w:ascii="Times New Roman" w:hAnsi="Times New Roman"/>
+          <w:sz w:val="28"/>
+          <w:szCs w:val="28"/>
+          <w:u w:val="single"/>
+        </w:rPr>
+        <w:t>Виноградов А. Н./                                          /</w:t>
       </w:r>
     </w:p>
     <w:sectPr>

</xml_diff>